<commit_message>
updated on 18 Sep 2015 at 11:07
</commit_message>
<xml_diff>
--- a/Peer_Assessment_1.2.docx
+++ b/Peer_Assessment_1.2.docx
@@ -210,30 +210,6 @@
         <w:rPr>
           <w:rStyle w:val="DataTypeTok"/>
         </w:rPr>
-        <w:t xml:space="preserve">results =</w:t>
-      </w:r>
-      <w:r>
-        <w:rPr>
-          <w:rStyle w:val="NormalTok"/>
-        </w:rPr>
-        <w:t xml:space="preserve"> </w:t>
-      </w:r>
-      <w:r>
-        <w:rPr>
-          <w:rStyle w:val="StringTok"/>
-        </w:rPr>
-        <w:t xml:space="preserve">'hide'</w:t>
-      </w:r>
-      <w:r>
-        <w:rPr>
-          <w:rStyle w:val="NormalTok"/>
-        </w:rPr>
-        <w:t xml:space="preserve">, </w:t>
-      </w:r>
-      <w:r>
-        <w:rPr>
-          <w:rStyle w:val="DataTypeTok"/>
-        </w:rPr>
         <w:t xml:space="preserve">warning =</w:t>
       </w:r>
       <w:r>
@@ -569,6 +545,71 @@
         </w:rPr>
         <w:t xml:space="preserve">)</w:t>
       </w:r>
+      <w:r>
+        <w:br w:type="textWrapping"/>
+      </w:r>
+      <w:r>
+        <w:br w:type="textWrapping"/>
+      </w:r>
+      <w:r>
+        <w:rPr>
+          <w:rStyle w:val="CommentTok"/>
+        </w:rPr>
+        <w:t xml:space="preserve"># Check the data structure</w:t>
+      </w:r>
+      <w:r>
+        <w:br w:type="textWrapping"/>
+      </w:r>
+      <w:r>
+        <w:rPr>
+          <w:rStyle w:val="KeywordTok"/>
+        </w:rPr>
+        <w:t xml:space="preserve">str</w:t>
+      </w:r>
+      <w:r>
+        <w:rPr>
+          <w:rStyle w:val="NormalTok"/>
+        </w:rPr>
+        <w:t xml:space="preserve">(activityData)</w:t>
+      </w:r>
+    </w:p>
+    <w:p>
+      <w:pPr>
+        <w:pStyle w:val="SourceCode"/>
+      </w:pPr>
+      <w:r>
+        <w:rPr>
+          <w:rStyle w:val="VerbatimChar"/>
+        </w:rPr>
+        <w:t xml:space="preserve">## 'data.frame':    17568 obs. of  3 variables:</w:t>
+      </w:r>
+      <w:r>
+        <w:br w:type="textWrapping"/>
+      </w:r>
+      <w:r>
+        <w:rPr>
+          <w:rStyle w:val="VerbatimChar"/>
+        </w:rPr>
+        <w:t xml:space="preserve">##  $ steps   : int  NA NA NA NA NA NA NA NA NA NA ...</w:t>
+      </w:r>
+      <w:r>
+        <w:br w:type="textWrapping"/>
+      </w:r>
+      <w:r>
+        <w:rPr>
+          <w:rStyle w:val="VerbatimChar"/>
+        </w:rPr>
+        <w:t xml:space="preserve">##  $ date    : Date, format: "2012-10-01" "2012-10-01" ...</w:t>
+      </w:r>
+      <w:r>
+        <w:br w:type="textWrapping"/>
+      </w:r>
+      <w:r>
+        <w:rPr>
+          <w:rStyle w:val="VerbatimChar"/>
+        </w:rPr>
+        <w:t xml:space="preserve">##  $ interval: int  0 5 10 15 20 25 30 35 40 45 ...</w:t>
+      </w:r>
     </w:p>
     <w:p>
       <w:pPr>
@@ -698,6 +739,98 @@
           <w:rStyle w:val="StringTok"/>
         </w:rPr>
         <w:t xml:space="preserve"> "steps"</w:t>
+      </w:r>
+      <w:r>
+        <w:br w:type="textWrapping"/>
+      </w:r>
+      <w:r>
+        <w:br w:type="textWrapping"/>
+      </w:r>
+      <w:r>
+        <w:rPr>
+          <w:rStyle w:val="CommentTok"/>
+        </w:rPr>
+        <w:t xml:space="preserve"># Check the dataset</w:t>
+      </w:r>
+      <w:r>
+        <w:br w:type="textWrapping"/>
+      </w:r>
+      <w:r>
+        <w:rPr>
+          <w:rStyle w:val="KeywordTok"/>
+        </w:rPr>
+        <w:t xml:space="preserve">head</w:t>
+      </w:r>
+      <w:r>
+        <w:rPr>
+          <w:rStyle w:val="NormalTok"/>
+        </w:rPr>
+        <w:t xml:space="preserve">(stepsPerDay)</w:t>
+      </w:r>
+    </w:p>
+    <w:p>
+      <w:pPr>
+        <w:pStyle w:val="SourceCode"/>
+      </w:pPr>
+      <w:r>
+        <w:rPr>
+          <w:rStyle w:val="VerbatimChar"/>
+        </w:rPr>
+        <w:t xml:space="preserve">##         date steps</w:t>
+      </w:r>
+      <w:r>
+        <w:br w:type="textWrapping"/>
+      </w:r>
+      <w:r>
+        <w:rPr>
+          <w:rStyle w:val="VerbatimChar"/>
+        </w:rPr>
+        <w:t xml:space="preserve">## 1 2012-10-01     0</w:t>
+      </w:r>
+      <w:r>
+        <w:br w:type="textWrapping"/>
+      </w:r>
+      <w:r>
+        <w:rPr>
+          <w:rStyle w:val="VerbatimChar"/>
+        </w:rPr>
+        <w:t xml:space="preserve">## 2 2012-10-02   126</w:t>
+      </w:r>
+      <w:r>
+        <w:br w:type="textWrapping"/>
+      </w:r>
+      <w:r>
+        <w:rPr>
+          <w:rStyle w:val="VerbatimChar"/>
+        </w:rPr>
+        <w:t xml:space="preserve">## 3 2012-10-03 11352</w:t>
+      </w:r>
+      <w:r>
+        <w:br w:type="textWrapping"/>
+      </w:r>
+      <w:r>
+        <w:rPr>
+          <w:rStyle w:val="VerbatimChar"/>
+        </w:rPr>
+        <w:t xml:space="preserve">## 4 2012-10-04 12116</w:t>
+      </w:r>
+      <w:r>
+        <w:br w:type="textWrapping"/>
+      </w:r>
+      <w:r>
+        <w:rPr>
+          <w:rStyle w:val="VerbatimChar"/>
+        </w:rPr>
+        <w:t xml:space="preserve">## 5 2012-10-05 13294</w:t>
+      </w:r>
+      <w:r>
+        <w:br w:type="textWrapping"/>
+      </w:r>
+      <w:r>
+        <w:rPr>
+          <w:rStyle w:val="VerbatimChar"/>
+        </w:rPr>
+        <w:t xml:space="preserve">## 6 2012-10-06 15420</w:t>
       </w:r>
     </w:p>
     <w:p>
@@ -1224,6 +1357,98 @@
         </w:rPr>
         <w:t xml:space="preserve"> "stepsmean"</w:t>
       </w:r>
+      <w:r>
+        <w:br w:type="textWrapping"/>
+      </w:r>
+      <w:r>
+        <w:br w:type="textWrapping"/>
+      </w:r>
+      <w:r>
+        <w:rPr>
+          <w:rStyle w:val="CommentTok"/>
+        </w:rPr>
+        <w:t xml:space="preserve"># Check the dataset</w:t>
+      </w:r>
+      <w:r>
+        <w:br w:type="textWrapping"/>
+      </w:r>
+      <w:r>
+        <w:rPr>
+          <w:rStyle w:val="KeywordTok"/>
+        </w:rPr>
+        <w:t xml:space="preserve">head</w:t>
+      </w:r>
+      <w:r>
+        <w:rPr>
+          <w:rStyle w:val="NormalTok"/>
+        </w:rPr>
+        <w:t xml:space="preserve">(stepsMeanPerInterval)</w:t>
+      </w:r>
+    </w:p>
+    <w:p>
+      <w:pPr>
+        <w:pStyle w:val="SourceCode"/>
+      </w:pPr>
+      <w:r>
+        <w:rPr>
+          <w:rStyle w:val="VerbatimChar"/>
+        </w:rPr>
+        <w:t xml:space="preserve">##   interval stepsmean</w:t>
+      </w:r>
+      <w:r>
+        <w:br w:type="textWrapping"/>
+      </w:r>
+      <w:r>
+        <w:rPr>
+          <w:rStyle w:val="VerbatimChar"/>
+        </w:rPr>
+        <w:t xml:space="preserve">## 1        0 1.7169811</w:t>
+      </w:r>
+      <w:r>
+        <w:br w:type="textWrapping"/>
+      </w:r>
+      <w:r>
+        <w:rPr>
+          <w:rStyle w:val="VerbatimChar"/>
+        </w:rPr>
+        <w:t xml:space="preserve">## 2        5 0.3396226</w:t>
+      </w:r>
+      <w:r>
+        <w:br w:type="textWrapping"/>
+      </w:r>
+      <w:r>
+        <w:rPr>
+          <w:rStyle w:val="VerbatimChar"/>
+        </w:rPr>
+        <w:t xml:space="preserve">## 3       10 0.1320755</w:t>
+      </w:r>
+      <w:r>
+        <w:br w:type="textWrapping"/>
+      </w:r>
+      <w:r>
+        <w:rPr>
+          <w:rStyle w:val="VerbatimChar"/>
+        </w:rPr>
+        <w:t xml:space="preserve">## 4       15 0.1509434</w:t>
+      </w:r>
+      <w:r>
+        <w:br w:type="textWrapping"/>
+      </w:r>
+      <w:r>
+        <w:rPr>
+          <w:rStyle w:val="VerbatimChar"/>
+        </w:rPr>
+        <w:t xml:space="preserve">## 5       20 0.0754717</w:t>
+      </w:r>
+      <w:r>
+        <w:br w:type="textWrapping"/>
+      </w:r>
+      <w:r>
+        <w:rPr>
+          <w:rStyle w:val="VerbatimChar"/>
+        </w:rPr>
+        <w:t xml:space="preserve">## 6       25 2.0943396</w:t>
+      </w:r>
     </w:p>
     <w:p>
       <w:pPr>
@@ -1924,6 +2149,98 @@
         </w:rPr>
         <w:t xml:space="preserve">}</w:t>
       </w:r>
+      <w:r>
+        <w:br w:type="textWrapping"/>
+      </w:r>
+      <w:r>
+        <w:br w:type="textWrapping"/>
+      </w:r>
+      <w:r>
+        <w:rPr>
+          <w:rStyle w:val="CommentTok"/>
+        </w:rPr>
+        <w:t xml:space="preserve"># Check whether there are still NA </w:t>
+      </w:r>
+      <w:r>
+        <w:br w:type="textWrapping"/>
+      </w:r>
+      <w:r>
+        <w:rPr>
+          <w:rStyle w:val="KeywordTok"/>
+        </w:rPr>
+        <w:t xml:space="preserve">summary</w:t>
+      </w:r>
+      <w:r>
+        <w:rPr>
+          <w:rStyle w:val="NormalTok"/>
+        </w:rPr>
+        <w:t xml:space="preserve">(activityData)</w:t>
+      </w:r>
+    </w:p>
+    <w:p>
+      <w:pPr>
+        <w:pStyle w:val="SourceCode"/>
+      </w:pPr>
+      <w:r>
+        <w:rPr>
+          <w:rStyle w:val="VerbatimChar"/>
+        </w:rPr>
+        <w:t xml:space="preserve">##     interval          steps             date              stepsmean      </w:t>
+      </w:r>
+      <w:r>
+        <w:br w:type="textWrapping"/>
+      </w:r>
+      <w:r>
+        <w:rPr>
+          <w:rStyle w:val="VerbatimChar"/>
+        </w:rPr>
+        <w:t xml:space="preserve">##  Min.   :   0.0   Min.   :  0.00   Min.   :2012-10-01   Min.   :  0.000  </w:t>
+      </w:r>
+      <w:r>
+        <w:br w:type="textWrapping"/>
+      </w:r>
+      <w:r>
+        <w:rPr>
+          <w:rStyle w:val="VerbatimChar"/>
+        </w:rPr>
+        <w:t xml:space="preserve">##  1st Qu.: 588.8   1st Qu.:  0.00   1st Qu.:2012-10-16   1st Qu.:  2.486  </w:t>
+      </w:r>
+      <w:r>
+        <w:br w:type="textWrapping"/>
+      </w:r>
+      <w:r>
+        <w:rPr>
+          <w:rStyle w:val="VerbatimChar"/>
+        </w:rPr>
+        <w:t xml:space="preserve">##  Median :1177.5   Median :  0.00   Median :2012-10-31   Median : 34.113  </w:t>
+      </w:r>
+      <w:r>
+        <w:br w:type="textWrapping"/>
+      </w:r>
+      <w:r>
+        <w:rPr>
+          <w:rStyle w:val="VerbatimChar"/>
+        </w:rPr>
+        <w:t xml:space="preserve">##  Mean   :1177.5   Mean   : 37.38   Mean   :2012-10-31   Mean   : 37.383  </w:t>
+      </w:r>
+      <w:r>
+        <w:br w:type="textWrapping"/>
+      </w:r>
+      <w:r>
+        <w:rPr>
+          <w:rStyle w:val="VerbatimChar"/>
+        </w:rPr>
+        <w:t xml:space="preserve">##  3rd Qu.:1766.2   3rd Qu.: 27.00   3rd Qu.:2012-11-15   3rd Qu.: 52.835  </w:t>
+      </w:r>
+      <w:r>
+        <w:br w:type="textWrapping"/>
+      </w:r>
+      <w:r>
+        <w:rPr>
+          <w:rStyle w:val="VerbatimChar"/>
+        </w:rPr>
+        <w:t xml:space="preserve">##  Max.   :2355.0   Max.   :806.00   Max.   :2012-11-30   Max.   :206.170</w:t>
+      </w:r>
     </w:p>
     <w:p>
       <w:pPr>
@@ -2022,6 +2339,98 @@
           <w:rStyle w:val="StringTok"/>
         </w:rPr>
         <w:t xml:space="preserve"> "steps"</w:t>
+      </w:r>
+      <w:r>
+        <w:br w:type="textWrapping"/>
+      </w:r>
+      <w:r>
+        <w:br w:type="textWrapping"/>
+      </w:r>
+      <w:r>
+        <w:rPr>
+          <w:rStyle w:val="CommentTok"/>
+        </w:rPr>
+        <w:t xml:space="preserve"># Check the dataset</w:t>
+      </w:r>
+      <w:r>
+        <w:br w:type="textWrapping"/>
+      </w:r>
+      <w:r>
+        <w:rPr>
+          <w:rStyle w:val="KeywordTok"/>
+        </w:rPr>
+        <w:t xml:space="preserve">head</w:t>
+      </w:r>
+      <w:r>
+        <w:rPr>
+          <w:rStyle w:val="NormalTok"/>
+        </w:rPr>
+        <w:t xml:space="preserve">(stepsPerDay)</w:t>
+      </w:r>
+    </w:p>
+    <w:p>
+      <w:pPr>
+        <w:pStyle w:val="SourceCode"/>
+      </w:pPr>
+      <w:r>
+        <w:rPr>
+          <w:rStyle w:val="VerbatimChar"/>
+        </w:rPr>
+        <w:t xml:space="preserve">##         date    steps</w:t>
+      </w:r>
+      <w:r>
+        <w:br w:type="textWrapping"/>
+      </w:r>
+      <w:r>
+        <w:rPr>
+          <w:rStyle w:val="VerbatimChar"/>
+        </w:rPr>
+        <w:t xml:space="preserve">## 1 2012-10-01 10766.19</w:t>
+      </w:r>
+      <w:r>
+        <w:br w:type="textWrapping"/>
+      </w:r>
+      <w:r>
+        <w:rPr>
+          <w:rStyle w:val="VerbatimChar"/>
+        </w:rPr>
+        <w:t xml:space="preserve">## 2 2012-10-02   126.00</w:t>
+      </w:r>
+      <w:r>
+        <w:br w:type="textWrapping"/>
+      </w:r>
+      <w:r>
+        <w:rPr>
+          <w:rStyle w:val="VerbatimChar"/>
+        </w:rPr>
+        <w:t xml:space="preserve">## 3 2012-10-03 11352.00</w:t>
+      </w:r>
+      <w:r>
+        <w:br w:type="textWrapping"/>
+      </w:r>
+      <w:r>
+        <w:rPr>
+          <w:rStyle w:val="VerbatimChar"/>
+        </w:rPr>
+        <w:t xml:space="preserve">## 4 2012-10-04 12116.00</w:t>
+      </w:r>
+      <w:r>
+        <w:br w:type="textWrapping"/>
+      </w:r>
+      <w:r>
+        <w:rPr>
+          <w:rStyle w:val="VerbatimChar"/>
+        </w:rPr>
+        <w:t xml:space="preserve">## 5 2012-10-05 13294.00</w:t>
+      </w:r>
+      <w:r>
+        <w:br w:type="textWrapping"/>
+      </w:r>
+      <w:r>
+        <w:rPr>
+          <w:rStyle w:val="VerbatimChar"/>
+        </w:rPr>
+        <w:t xml:space="preserve">## 6 2012-10-06 15420.00</w:t>
       </w:r>
     </w:p>
     <w:p>
@@ -2577,6 +2986,98 @@
         </w:rPr>
         <w:t xml:space="preserve">)</w:t>
       </w:r>
+      <w:r>
+        <w:br w:type="textWrapping"/>
+      </w:r>
+      <w:r>
+        <w:br w:type="textWrapping"/>
+      </w:r>
+      <w:r>
+        <w:rPr>
+          <w:rStyle w:val="CommentTok"/>
+        </w:rPr>
+        <w:t xml:space="preserve"># Check the dataset</w:t>
+      </w:r>
+      <w:r>
+        <w:br w:type="textWrapping"/>
+      </w:r>
+      <w:r>
+        <w:rPr>
+          <w:rStyle w:val="KeywordTok"/>
+        </w:rPr>
+        <w:t xml:space="preserve">head</w:t>
+      </w:r>
+      <w:r>
+        <w:rPr>
+          <w:rStyle w:val="NormalTok"/>
+        </w:rPr>
+        <w:t xml:space="preserve">(activityData)</w:t>
+      </w:r>
+    </w:p>
+    <w:p>
+      <w:pPr>
+        <w:pStyle w:val="SourceCode"/>
+      </w:pPr>
+      <w:r>
+        <w:rPr>
+          <w:rStyle w:val="VerbatimChar"/>
+        </w:rPr>
+        <w:t xml:space="preserve">##   interval    steps       date stepsmean  weekday daytype</w:t>
+      </w:r>
+      <w:r>
+        <w:br w:type="textWrapping"/>
+      </w:r>
+      <w:r>
+        <w:rPr>
+          <w:rStyle w:val="VerbatimChar"/>
+        </w:rPr>
+        <w:t xml:space="preserve">## 1        0 1.716981 2012-10-01  1.716981   Monday weekday</w:t>
+      </w:r>
+      <w:r>
+        <w:br w:type="textWrapping"/>
+      </w:r>
+      <w:r>
+        <w:rPr>
+          <w:rStyle w:val="VerbatimChar"/>
+        </w:rPr>
+        <w:t xml:space="preserve">## 2        0 0.000000 2012-11-23  1.716981   Friday weekday</w:t>
+      </w:r>
+      <w:r>
+        <w:br w:type="textWrapping"/>
+      </w:r>
+      <w:r>
+        <w:rPr>
+          <w:rStyle w:val="VerbatimChar"/>
+        </w:rPr>
+        <w:t xml:space="preserve">## 3        0 0.000000 2012-10-28  1.716981   Sunday weekend</w:t>
+      </w:r>
+      <w:r>
+        <w:br w:type="textWrapping"/>
+      </w:r>
+      <w:r>
+        <w:rPr>
+          <w:rStyle w:val="VerbatimChar"/>
+        </w:rPr>
+        <w:t xml:space="preserve">## 4        0 0.000000 2012-11-06  1.716981  Tuesday weekday</w:t>
+      </w:r>
+      <w:r>
+        <w:br w:type="textWrapping"/>
+      </w:r>
+      <w:r>
+        <w:rPr>
+          <w:rStyle w:val="VerbatimChar"/>
+        </w:rPr>
+        <w:t xml:space="preserve">## 5        0 0.000000 2012-11-24  1.716981 Saturday weekend</w:t>
+      </w:r>
+      <w:r>
+        <w:br w:type="textWrapping"/>
+      </w:r>
+      <w:r>
+        <w:rPr>
+          <w:rStyle w:val="VerbatimChar"/>
+        </w:rPr>
+        <w:t xml:space="preserve">## 6        0 0.000000 2012-11-15  1.716981 Thursday weekday</w:t>
+      </w:r>
     </w:p>
     <w:p>
       <w:pPr>
@@ -2687,6 +3188,98 @@
           <w:rStyle w:val="StringTok"/>
         </w:rPr>
         <w:t xml:space="preserve"> "stepsmean"</w:t>
+      </w:r>
+      <w:r>
+        <w:br w:type="textWrapping"/>
+      </w:r>
+      <w:r>
+        <w:br w:type="textWrapping"/>
+      </w:r>
+      <w:r>
+        <w:rPr>
+          <w:rStyle w:val="CommentTok"/>
+        </w:rPr>
+        <w:t xml:space="preserve"># Check the dataset</w:t>
+      </w:r>
+      <w:r>
+        <w:br w:type="textWrapping"/>
+      </w:r>
+      <w:r>
+        <w:rPr>
+          <w:rStyle w:val="KeywordTok"/>
+        </w:rPr>
+        <w:t xml:space="preserve">head</w:t>
+      </w:r>
+      <w:r>
+        <w:rPr>
+          <w:rStyle w:val="NormalTok"/>
+        </w:rPr>
+        <w:t xml:space="preserve">(stepsMeanPerInterval)</w:t>
+      </w:r>
+    </w:p>
+    <w:p>
+      <w:pPr>
+        <w:pStyle w:val="SourceCode"/>
+      </w:pPr>
+      <w:r>
+        <w:rPr>
+          <w:rStyle w:val="VerbatimChar"/>
+        </w:rPr>
+        <w:t xml:space="preserve">##   interval daytype  stepsmean</w:t>
+      </w:r>
+      <w:r>
+        <w:br w:type="textWrapping"/>
+      </w:r>
+      <w:r>
+        <w:rPr>
+          <w:rStyle w:val="VerbatimChar"/>
+        </w:rPr>
+        <w:t xml:space="preserve">## 1        0 weekday 2.25115304</w:t>
+      </w:r>
+      <w:r>
+        <w:br w:type="textWrapping"/>
+      </w:r>
+      <w:r>
+        <w:rPr>
+          <w:rStyle w:val="VerbatimChar"/>
+        </w:rPr>
+        <w:t xml:space="preserve">## 2        5 weekday 0.44528302</w:t>
+      </w:r>
+      <w:r>
+        <w:br w:type="textWrapping"/>
+      </w:r>
+      <w:r>
+        <w:rPr>
+          <w:rStyle w:val="VerbatimChar"/>
+        </w:rPr>
+        <w:t xml:space="preserve">## 3       10 weekday 0.17316562</w:t>
+      </w:r>
+      <w:r>
+        <w:br w:type="textWrapping"/>
+      </w:r>
+      <w:r>
+        <w:rPr>
+          <w:rStyle w:val="VerbatimChar"/>
+        </w:rPr>
+        <w:t xml:space="preserve">## 4       15 weekday 0.19790356</w:t>
+      </w:r>
+      <w:r>
+        <w:br w:type="textWrapping"/>
+      </w:r>
+      <w:r>
+        <w:rPr>
+          <w:rStyle w:val="VerbatimChar"/>
+        </w:rPr>
+        <w:t xml:space="preserve">## 5       20 weekday 0.09895178</w:t>
+      </w:r>
+      <w:r>
+        <w:br w:type="textWrapping"/>
+      </w:r>
+      <w:r>
+        <w:rPr>
+          <w:rStyle w:val="VerbatimChar"/>
+        </w:rPr>
+        <w:t xml:space="preserve">## 6       25 weekday 1.59035639</w:t>
       </w:r>
     </w:p>
     <w:p>
@@ -3071,7 +3664,7 @@
     </w:lvl>
   </w:abstractNum>
   <w:abstractNum w:abstractNumId="990">
-    <w:nsid w:val="8fb8d737"/>
+    <w:nsid w:val="9bb7ede9"/>
     <w:multiLevelType w:val="multilevel"/>
     <w:lvl w:ilvl="0">
       <w:numFmt w:val="bullet"/>
@@ -3152,7 +3745,7 @@
     </w:lvl>
   </w:abstractNum>
   <w:abstractNum w:abstractNumId="991">
-    <w:nsid w:val="7be933fd"/>
+    <w:nsid w:val="45b985df"/>
     <w:multiLevelType w:val="multilevel"/>
     <w:lvl w:ilvl="0">
       <w:numFmt w:val="bullet"/>

</xml_diff>